<commit_message>
Memoria cambiada. Echar un vistazo por si acaso
</commit_message>
<xml_diff>
--- a/Memoria.docx
+++ b/Memoria.docx
@@ -206,36 +206,59 @@
         </w:rPr>
         <w:t xml:space="preserve">Daniel </w:t>
       </w:r>
-    </w:p>
-    <w:p>
-      <w:pPr>
+      <w:r>
         <w:rPr>
           <w:sz w:val="24"/>
           <w:szCs w:val="24"/>
         </w:rPr>
-      </w:pPr>
-      <w:r>
+        <w:t>Tomás Sánchez</w:t>
+      </w:r>
+    </w:p>
+    <w:p>
+      <w:pPr>
         <w:rPr>
           <w:sz w:val="24"/>
           <w:szCs w:val="24"/>
         </w:rPr>
-        <w:t>Aarón</w:t>
-      </w:r>
-    </w:p>
-    <w:p>
-      <w:pPr>
+      </w:pPr>
+      <w:r>
         <w:rPr>
           <w:sz w:val="24"/>
           <w:szCs w:val="24"/>
         </w:rPr>
-      </w:pPr>
+        <w:t>Aarón</w:t>
+      </w:r>
       <w:r>
         <w:rPr>
           <w:sz w:val="24"/>
           <w:szCs w:val="24"/>
         </w:rPr>
-        <w:t>Pablo Bautista Frias</w:t>
-      </w:r>
+        <w:t xml:space="preserve"> Cabero Blanco</w:t>
+      </w:r>
+    </w:p>
+    <w:p>
+      <w:pPr>
+        <w:rPr>
+          <w:sz w:val="24"/>
+          <w:szCs w:val="24"/>
+        </w:rPr>
+      </w:pPr>
+      <w:r>
+        <w:rPr>
+          <w:sz w:val="24"/>
+          <w:szCs w:val="24"/>
+        </w:rPr>
+        <w:t xml:space="preserve">Pablo Bautista </w:t>
+      </w:r>
+      <w:proofErr w:type="spellStart"/>
+      <w:r>
+        <w:rPr>
+          <w:sz w:val="24"/>
+          <w:szCs w:val="24"/>
+        </w:rPr>
+        <w:t>Frias</w:t>
+      </w:r>
+      <w:proofErr w:type="spellEnd"/>
       <w:r>
         <w:rPr>
           <w:sz w:val="24"/>
@@ -466,7 +489,10 @@
         <w:t xml:space="preserve">Crossover: </w:t>
       </w:r>
       <w:r>
-        <w:t>En nuestro caso haremos una recombinación exponencial, la cual se explicará más adelante.</w:t>
+        <w:t>Se realizará</w:t>
+      </w:r>
+      <w:r>
+        <w:t xml:space="preserve"> una recombinación exponencial, la cual se explicará más adelante.</w:t>
       </w:r>
     </w:p>
     <w:p>
@@ -478,7 +504,25 @@
         </w:numPr>
       </w:pPr>
       <w:r>
-        <w:t>Mutación: En el caso de la mutación se utilizará la estrategia de/rand/1, en la cual se escogen tres vectores de forma aleatoria y diferentes entre sí y mediante una operación aritmética se conseguirá la mutación.</w:t>
+        <w:t xml:space="preserve">Mutación: En el caso de la mutación se utilizará la estrategia de/rand/1, en la </w:t>
+      </w:r>
+      <w:r>
+        <w:t>que</w:t>
+      </w:r>
+      <w:r>
+        <w:t xml:space="preserve"> se escogen tres vectores de forma aleatoria y diferentes entre sí</w:t>
+      </w:r>
+      <w:r>
+        <w:t xml:space="preserve"> y, posteriormente </w:t>
+      </w:r>
+      <w:r>
+        <w:t>mediante una operación aritmética</w:t>
+      </w:r>
+      <w:r>
+        <w:t>,</w:t>
+      </w:r>
+      <w:r>
+        <w:t xml:space="preserve"> se conseguirá la mutación.</w:t>
       </w:r>
     </w:p>
     <w:p/>
@@ -507,19 +551,22 @@
         <w:t>El Algoritmo de Evolución Diferencial es un algoritmo de optimización que pertenece a los algoritmos evolutivos.</w:t>
       </w:r>
     </w:p>
-    <w:p/>
     <w:p>
       <w:r>
         <w:t>Dada una población con soluciones candidatas, el algoritmo se ejecutará para obtener la solución óptima mediante la recombinación y mutación de los individuos de la población.</w:t>
       </w:r>
     </w:p>
-    <w:p/>
-    <w:p>
-      <w:r>
-        <w:t>El algoritmo funciona mediante la repetición en secuencia de los siguientes pasos hasta llegar al criterio de parada: Selección, mutación, recombinación, reemplazo.</w:t>
-      </w:r>
-    </w:p>
-    <w:p/>
+    <w:p>
+      <w:r>
+        <w:t xml:space="preserve">El algoritmo funciona mediante la repetición en secuencia de los siguientes pasos </w:t>
+      </w:r>
+      <w:r>
+        <w:t>durante un número concreto de iteraciones para los diferentes componentes de la población</w:t>
+      </w:r>
+      <w:r>
+        <w:t>: Selección, mutación, recombinación, reemplazo.</w:t>
+      </w:r>
+    </w:p>
     <w:p>
       <w:r>
         <w:rPr>
@@ -528,7 +575,10 @@
         <w:t>Selección</w:t>
       </w:r>
       <w:r>
-        <w:t>: Para este proceso se escogen 4 vectores, uno de ellos será el target, los otros tres se seleccionarán de forma aleatoria entre los vectores de la población, con la única condición que los 4 vectores deben ser distintos entre sí.</w:t>
+        <w:t xml:space="preserve">: </w:t>
+      </w:r>
+      <w:r>
+        <w:t>Para este proceso se escogerán 3 vectores seleccionados de forma aleatoria entre toda la población. Estos vectores, que a partir de ahora denominaremos donantes, deberán ser diferentes entre si y, además, diferentes del vector target con el que vamos a trabajar.</w:t>
       </w:r>
     </w:p>
     <w:p>
@@ -545,7 +595,13 @@
         <w:t>en la cual, m</w:t>
       </w:r>
       <w:r>
-        <w:t>ediante los 3 vectores elegidos aleatoriamente, se realiza la operación:</w:t>
+        <w:t>ediante los</w:t>
+      </w:r>
+      <w:r>
+        <w:t xml:space="preserve"> donantes</w:t>
+      </w:r>
+      <w:r>
+        <w:t xml:space="preserve"> elegidos aleatoriamente, se realiza la operación:</w:t>
       </w:r>
     </w:p>
     <w:p>
@@ -751,7 +807,31 @@
         <w:rPr>
           <w:rFonts w:eastAsiaTheme="minorEastAsia"/>
         </w:rPr>
-        <w:t>: En nuestro caso se realizará una recombinación exponencial, para ello necesitaremos el vector resultado de la mutación y el vector target que teníamos e</w:t>
+        <w:t>:</w:t>
+      </w:r>
+      <w:r>
+        <w:rPr>
+          <w:rFonts w:eastAsiaTheme="minorEastAsia"/>
+        </w:rPr>
+        <w:t xml:space="preserve"> Realizaremos</w:t>
+      </w:r>
+      <w:r>
+        <w:rPr>
+          <w:rFonts w:eastAsiaTheme="minorEastAsia"/>
+        </w:rPr>
+        <w:t xml:space="preserve"> una recombinación exponencial</w:t>
+      </w:r>
+      <w:r>
+        <w:rPr>
+          <w:rFonts w:eastAsiaTheme="minorEastAsia"/>
+        </w:rPr>
+        <w:t>. P</w:t>
+      </w:r>
+      <w:r>
+        <w:rPr>
+          <w:rFonts w:eastAsiaTheme="minorEastAsia"/>
+        </w:rPr>
+        <w:t>ara ello necesitaremos el vector resultado de la mutación y el vector target que teníamos e</w:t>
       </w:r>
       <w:r>
         <w:rPr>
@@ -782,49 +862,92 @@
         <w:rPr>
           <w:rFonts w:eastAsiaTheme="minorEastAsia"/>
         </w:rPr>
-        <w:t>J: Nos indicará la posición inicial del vector target, a partir de la cual tenemos que empezar a sustituir por el vector resultado de la mutación</w:t>
-      </w:r>
-    </w:p>
-    <w:p>
-      <w:pPr>
-        <w:rPr>
-          <w:rFonts w:eastAsiaTheme="minorEastAsia"/>
-        </w:rPr>
-      </w:pPr>
-      <w:r>
-        <w:rPr>
-          <w:rFonts w:eastAsiaTheme="minorEastAsia"/>
+        <w:t>J: Nos indicará la posición inicial del vector target</w:t>
+      </w:r>
+      <w:r>
+        <w:rPr>
+          <w:rFonts w:eastAsiaTheme="minorEastAsia"/>
+        </w:rPr>
+        <w:t xml:space="preserve"> </w:t>
+      </w:r>
+      <w:r>
+        <w:rPr>
+          <w:rFonts w:eastAsiaTheme="minorEastAsia"/>
+        </w:rPr>
+        <w:t>a partir de la cual tenemos que empezar a sustituir por el vector resultado de la mutación</w:t>
+      </w:r>
+    </w:p>
+    <w:p>
+      <w:pPr>
+        <w:rPr>
+          <w:rFonts w:eastAsiaTheme="minorEastAsia"/>
+        </w:rPr>
+      </w:pPr>
+      <w:r>
+        <w:rPr>
+          <w:rFonts w:eastAsiaTheme="minorEastAsia"/>
+        </w:rPr>
+        <w:t>CR: Será el criterio de parada para la recombinación</w:t>
+      </w:r>
+      <w:r>
+        <w:rPr>
+          <w:rFonts w:eastAsiaTheme="minorEastAsia"/>
+        </w:rPr>
+        <w:t>. S</w:t>
+      </w:r>
+      <w:r>
+        <w:rPr>
+          <w:rFonts w:eastAsiaTheme="minorEastAsia"/>
+        </w:rPr>
+        <w:t>e generará un número aleatorio que se comparará con el valor de CR y dependiendo de cu</w:t>
+      </w:r>
+      <w:r>
+        <w:rPr>
+          <w:rFonts w:eastAsiaTheme="minorEastAsia"/>
+        </w:rPr>
+        <w:t>á</w:t>
+      </w:r>
+      <w:r>
+        <w:rPr>
+          <w:rFonts w:eastAsiaTheme="minorEastAsia"/>
+        </w:rPr>
+        <w:t>l sea mayor se seguirá o no haciendo la recombinación.</w:t>
+      </w:r>
+    </w:p>
+    <w:p>
+      <w:pPr>
+        <w:rPr>
+          <w:rFonts w:eastAsiaTheme="minorEastAsia"/>
+          <w:u w:val="single"/>
+        </w:rPr>
+      </w:pPr>
+    </w:p>
+    <w:p>
+      <w:pPr>
+        <w:rPr>
+          <w:rFonts w:eastAsiaTheme="minorEastAsia"/>
+        </w:rPr>
+      </w:pPr>
+      <w:r>
+        <w:rPr>
+          <w:rFonts w:eastAsiaTheme="minorEastAsia"/>
+          <w:u w:val="single"/>
         </w:rPr>
         <w:lastRenderedPageBreak/>
-        <w:t>CR: Será el criterio de parada para la recombinación, se generará un número aleatorio que se comparará con el valor de CR y dependiendo de cual sea mayor se seguirá o no haciendo la recombinación.</w:t>
-      </w:r>
-    </w:p>
-    <w:p>
-      <w:pPr>
-        <w:rPr>
-          <w:rFonts w:eastAsiaTheme="minorEastAsia"/>
-        </w:rPr>
-      </w:pPr>
-      <w:r>
-        <w:rPr>
-          <w:rFonts w:eastAsiaTheme="minorEastAsia"/>
-          <w:u w:val="single"/>
-        </w:rPr>
         <w:t>Reemplazo</w:t>
       </w:r>
       <w:r>
         <w:rPr>
           <w:rFonts w:eastAsiaTheme="minorEastAsia"/>
         </w:rPr>
-        <w:t>: Para realizar el reemplazo, se compara el fitness del vector obtenido tras realizar la recombinación y el fitness de nuestro vector target. El vector que tenga mejor fitness será seleccionado en esa iteración.</w:t>
-      </w:r>
-    </w:p>
-    <w:p>
-      <w:pPr>
-        <w:rPr>
-          <w:rFonts w:eastAsiaTheme="minorEastAsia"/>
-        </w:rPr>
-      </w:pPr>
+        <w:t xml:space="preserve">: Para realizar el reemplazo, se compara el fitness del vector obtenido tras realizar la recombinación y el fitness de nuestro vector target. </w:t>
+      </w:r>
+      <w:r>
+        <w:rPr>
+          <w:rFonts w:eastAsiaTheme="minorEastAsia"/>
+        </w:rPr>
+        <w:t>En caso de que el nuevo vector tenga un mejor fitness (calidad de la solución) que el target, este será reemplazado por el nuevo para así mejorar la población.</w:t>
+      </w:r>
     </w:p>
     <w:p>
       <w:pPr>
@@ -864,8 +987,13 @@
           <w:numId w:val="4"/>
         </w:numPr>
       </w:pPr>
-      <w:r>
-        <w:t>minfun: Será utilizado para calcular el fitness de los genomas</w:t>
+      <w:proofErr w:type="spellStart"/>
+      <w:r>
+        <w:t>minfun</w:t>
+      </w:r>
+      <w:proofErr w:type="spellEnd"/>
+      <w:r>
+        <w:t>: Será utilizado para calcular el fitness de los genomas</w:t>
       </w:r>
     </w:p>
     <w:p>
@@ -876,8 +1004,13 @@
           <w:numId w:val="4"/>
         </w:numPr>
       </w:pPr>
-      <w:r>
-        <w:t>bounds: Contiene el mínimo y máximo valor que puede tener cada variable para ser una solución candidata</w:t>
+      <w:proofErr w:type="spellStart"/>
+      <w:r>
+        <w:t>bounds</w:t>
+      </w:r>
+      <w:proofErr w:type="spellEnd"/>
+      <w:r>
+        <w:t>: Contiene el mínimo y máximo valor que puede tener cada variable para ser una solución candidata</w:t>
       </w:r>
     </w:p>
     <w:p>
@@ -888,28 +1021,19 @@
           <w:numId w:val="4"/>
         </w:numPr>
       </w:pPr>
-      <w:r>
-        <w:t xml:space="preserve">p_size: </w:t>
+      <w:proofErr w:type="spellStart"/>
+      <w:r>
+        <w:t>p_size</w:t>
+      </w:r>
+      <w:proofErr w:type="spellEnd"/>
+      <w:r>
+        <w:t xml:space="preserve">: </w:t>
       </w:r>
       <w:r>
         <w:t>E</w:t>
       </w:r>
       <w:r>
         <w:t>s el tamaño máximo de nuestra población.</w:t>
-      </w:r>
-    </w:p>
-    <w:p>
-      <w:r>
-        <w:t>Esta clase contiene el método “–init—“ el cual será usado para inicializar los atributos de la clase y también el método “Run” el cual ejecutará el código del Algoritmo Evolutivo y devolverá una solución óptima de la población.</w:t>
-      </w:r>
-    </w:p>
-    <w:p/>
-    <w:p>
-      <w:r>
-        <w:t xml:space="preserve">Genome: </w:t>
-      </w:r>
-      <w:r>
-        <w:t>Nuestra clase Genome está compuesta por los siguientes atributos:</w:t>
       </w:r>
     </w:p>
     <w:p>
@@ -920,14 +1044,83 @@
           <w:numId w:val="4"/>
         </w:numPr>
       </w:pPr>
-      <w:r>
-        <w:t xml:space="preserve">array: </w:t>
-      </w:r>
-      <w:r>
-        <w:t>E</w:t>
-      </w:r>
-      <w:r>
-        <w:t>n el cual se encuentran distintos valores, siempre dentro de los parámetros aportados por bounds.</w:t>
+      <w:proofErr w:type="spellStart"/>
+      <w:r>
+        <w:t>bestGenome</w:t>
+      </w:r>
+      <w:proofErr w:type="spellEnd"/>
+      <w:r>
+        <w:t>: Es el mejor individuo de la población.</w:t>
+      </w:r>
+    </w:p>
+    <w:p>
+      <w:r>
+        <w:t>Esta clase contiene el método “–</w:t>
+      </w:r>
+      <w:proofErr w:type="spellStart"/>
+      <w:r>
+        <w:t>init</w:t>
+      </w:r>
+      <w:proofErr w:type="spellEnd"/>
+      <w:r>
+        <w:t xml:space="preserve">—“ </w:t>
+      </w:r>
+      <w:r>
+        <w:t xml:space="preserve">que </w:t>
+      </w:r>
+      <w:r>
+        <w:t>será usado para inicializar los atributos de la clase</w:t>
+      </w:r>
+      <w:r>
+        <w:t xml:space="preserve">, </w:t>
+      </w:r>
+      <w:r>
+        <w:t>el método “</w:t>
+      </w:r>
+      <w:r>
+        <w:t>r</w:t>
+      </w:r>
+      <w:r>
+        <w:t>un” el cual ejecutará el código del Algoritmo Evolutivo</w:t>
+      </w:r>
+      <w:r>
+        <w:t xml:space="preserve"> durante unas iteraciones concretas</w:t>
+      </w:r>
+      <w:r>
+        <w:t xml:space="preserve"> y devolverá una solución óptima de la población.</w:t>
+      </w:r>
+      <w:r>
+        <w:t xml:space="preserve"> Por último, hay un método denominado “</w:t>
+      </w:r>
+      <w:proofErr w:type="spellStart"/>
+      <w:r>
+        <w:t>best</w:t>
+      </w:r>
+      <w:proofErr w:type="spellEnd"/>
+      <w:r>
+        <w:t>” que, tras acabar el método “run”, devolverá el mejor individuo de toda la población.</w:t>
+      </w:r>
+    </w:p>
+    <w:p/>
+    <w:p>
+      <w:proofErr w:type="spellStart"/>
+      <w:r>
+        <w:t>Genome</w:t>
+      </w:r>
+      <w:proofErr w:type="spellEnd"/>
+      <w:r>
+        <w:t xml:space="preserve">: </w:t>
+      </w:r>
+      <w:r>
+        <w:t xml:space="preserve">Nuestra clase </w:t>
+      </w:r>
+      <w:proofErr w:type="spellStart"/>
+      <w:r>
+        <w:t>Genome</w:t>
+      </w:r>
+      <w:proofErr w:type="spellEnd"/>
+      <w:r>
+        <w:t xml:space="preserve"> está compuesta por los siguientes atributos:</w:t>
       </w:r>
     </w:p>
     <w:p>
@@ -939,30 +1132,21 @@
         </w:numPr>
       </w:pPr>
       <w:r>
-        <w:t xml:space="preserve">fitness: </w:t>
+        <w:t xml:space="preserve">array: </w:t>
       </w:r>
       <w:r>
         <w:t>E</w:t>
       </w:r>
       <w:r>
-        <w:t>l cual determina qué tan adecuada es la solución de nuestro Genome.</w:t>
-      </w:r>
-    </w:p>
-    <w:p/>
-    <w:p>
-      <w:r>
-        <w:t xml:space="preserve">Population: La clase Population </w:t>
-      </w:r>
-      <w:r>
-        <w:t>crea una población de genomas, por ello mismo, su atributo es una lista de</w:t>
-      </w:r>
-      <w:r>
-        <w:t xml:space="preserve"> objetos de la clase Genome.</w:t>
-      </w:r>
-    </w:p>
-    <w:p>
-      <w:r>
-        <w:t>Por otro lado, esta clase contiene distintos métodos, los cuales son útiles a la hora de implementar las acciones realizadas por el algoritmo. A continuación, se hará una breve descripción de los métodos que contiene:</w:t>
+        <w:t xml:space="preserve">n el cual se encuentran distintos valores, siempre dentro de los parámetros aportados por </w:t>
+      </w:r>
+      <w:proofErr w:type="spellStart"/>
+      <w:r>
+        <w:t>bounds</w:t>
+      </w:r>
+      <w:proofErr w:type="spellEnd"/>
+      <w:r>
+        <w:t>.</w:t>
       </w:r>
     </w:p>
     <w:p>
@@ -974,7 +1158,65 @@
         </w:numPr>
       </w:pPr>
       <w:r>
-        <w:t>ascendent_sort: Ordena los genomas que se encuentran dentro de la población de forma ascendente</w:t>
+        <w:t xml:space="preserve">fitness: </w:t>
+      </w:r>
+      <w:r>
+        <w:t>E</w:t>
+      </w:r>
+      <w:r>
+        <w:t xml:space="preserve">l cual determina qué tan adecuada es la solución de nuestro </w:t>
+      </w:r>
+      <w:proofErr w:type="spellStart"/>
+      <w:r>
+        <w:t>Genome</w:t>
+      </w:r>
+      <w:proofErr w:type="spellEnd"/>
+      <w:r>
+        <w:t>.</w:t>
+      </w:r>
+    </w:p>
+    <w:p/>
+    <w:p>
+      <w:proofErr w:type="spellStart"/>
+      <w:r>
+        <w:t>Population</w:t>
+      </w:r>
+      <w:proofErr w:type="spellEnd"/>
+      <w:r>
+        <w:t xml:space="preserve">: La clase </w:t>
+      </w:r>
+      <w:proofErr w:type="spellStart"/>
+      <w:r>
+        <w:t>Population</w:t>
+      </w:r>
+      <w:proofErr w:type="spellEnd"/>
+      <w:r>
+        <w:t xml:space="preserve"> </w:t>
+      </w:r>
+      <w:r>
+        <w:t>crea una población de genomas</w:t>
+      </w:r>
+      <w:r>
+        <w:t>. P</w:t>
+      </w:r>
+      <w:r>
+        <w:t>or ello, su atributo es una lista de</w:t>
+      </w:r>
+      <w:r>
+        <w:t xml:space="preserve"> objetos de la clase </w:t>
+      </w:r>
+      <w:proofErr w:type="spellStart"/>
+      <w:r>
+        <w:t>Genome</w:t>
+      </w:r>
+      <w:proofErr w:type="spellEnd"/>
+      <w:r>
+        <w:t>.</w:t>
+      </w:r>
+    </w:p>
+    <w:p>
+      <w:r>
+        <w:t>Por otro lado, esta clase contiene distintos métodos, los cuales son útiles a la hora de implementar las acciones realizadas por el algoritmo. A continuación, se hará una breve descripción de los métodos que contiene:</w:t>
       </w:r>
     </w:p>
     <w:p>
@@ -985,8 +1227,13 @@
           <w:numId w:val="4"/>
         </w:numPr>
       </w:pPr>
-      <w:r>
-        <w:t>descendent_sort: Ordena los genomas que se encuentran dentro de la población de forma descendente</w:t>
+      <w:proofErr w:type="spellStart"/>
+      <w:r>
+        <w:t>ascendent_sort</w:t>
+      </w:r>
+      <w:proofErr w:type="spellEnd"/>
+      <w:r>
+        <w:t>: Ordena los genomas que se encuentran dentro de la población de forma ascendente</w:t>
       </w:r>
     </w:p>
     <w:p>
@@ -997,8 +1244,13 @@
           <w:numId w:val="4"/>
         </w:numPr>
       </w:pPr>
-      <w:r>
-        <w:t>add: Añade un nuevo genoma a la población</w:t>
+      <w:proofErr w:type="spellStart"/>
+      <w:r>
+        <w:t>descendent_sort</w:t>
+      </w:r>
+      <w:proofErr w:type="spellEnd"/>
+      <w:r>
+        <w:t>: Ordena los genomas que se encuentran dentro de la población de forma descendente</w:t>
       </w:r>
     </w:p>
     <w:p>
@@ -1009,8 +1261,13 @@
           <w:numId w:val="4"/>
         </w:numPr>
       </w:pPr>
-      <w:r>
-        <w:t>remove: Elimina un genoma de la población</w:t>
+      <w:proofErr w:type="spellStart"/>
+      <w:r>
+        <w:t>add</w:t>
+      </w:r>
+      <w:proofErr w:type="spellEnd"/>
+      <w:r>
+        <w:t>: Añade un nuevo genoma a la población</w:t>
       </w:r>
     </w:p>
     <w:p>
@@ -1021,24 +1278,82 @@
           <w:numId w:val="4"/>
         </w:numPr>
       </w:pPr>
-      <w:r>
-        <w:t>replace: Reemplaza un genoma dado por uno de nuestra población</w:t>
+      <w:proofErr w:type="spellStart"/>
+      <w:r>
+        <w:t>remove</w:t>
+      </w:r>
+      <w:proofErr w:type="spellEnd"/>
+      <w:r>
+        <w:t>: Elimina un genoma de la población</w:t>
+      </w:r>
+    </w:p>
+    <w:p>
+      <w:pPr>
+        <w:pStyle w:val="Prrafodelista"/>
+        <w:numPr>
+          <w:ilvl w:val="0"/>
+          <w:numId w:val="4"/>
+        </w:numPr>
+      </w:pPr>
+      <w:proofErr w:type="spellStart"/>
+      <w:r>
+        <w:t>replace</w:t>
+      </w:r>
+      <w:proofErr w:type="spellEnd"/>
+      <w:r>
+        <w:t>: Reemplaza un genoma dado por uno de nuestra población</w:t>
       </w:r>
     </w:p>
     <w:p/>
     <w:p>
+      <w:proofErr w:type="spellStart"/>
       <w:r>
         <w:lastRenderedPageBreak/>
-        <w:t>AbstractClasses: En esta clase se implementarán las interfaces de las clases</w:t>
-      </w:r>
-      <w:r>
-        <w:t xml:space="preserve"> definidas en “ImplementedClasses” que se encuentran a continuación.</w:t>
+        <w:t>AbstractClasses</w:t>
+      </w:r>
+      <w:proofErr w:type="spellEnd"/>
+      <w:r>
+        <w:t>: En esta clase se implementarán las interfaces de las clases</w:t>
+      </w:r>
+      <w:r>
+        <w:t xml:space="preserve"> definidas en “</w:t>
+      </w:r>
+      <w:proofErr w:type="spellStart"/>
+      <w:r>
+        <w:t>ImplementedClasses</w:t>
+      </w:r>
+      <w:proofErr w:type="spellEnd"/>
+      <w:r>
+        <w:t>” que se encuentran a continuación.</w:t>
       </w:r>
     </w:p>
     <w:p/>
     <w:p>
-      <w:r>
-        <w:t>ImplmentedClasses: Aquí podemos encontrar cuatro clases correspondientes a las acciones que realiza el algoritmo descritas en el apartado “Algoritmo de Evolución Diferencial” (selección, mutación, recombinación y reemplazo), cada clase contiene un método que realiza la acción descrita anteriormente.</w:t>
+      <w:proofErr w:type="spellStart"/>
+      <w:r>
+        <w:t>Impl</w:t>
+      </w:r>
+      <w:r>
+        <w:t>e</w:t>
+      </w:r>
+      <w:r>
+        <w:t>mentedClasses</w:t>
+      </w:r>
+      <w:proofErr w:type="spellEnd"/>
+      <w:r>
+        <w:t>: Aquí podemos encontrar cuatro clases correspondientes a las acciones que realiza el algoritmo descritas en el apartado “Algoritmo de Evolución Diferencial” (selección, mutación, recombinación y reemplazo)</w:t>
+      </w:r>
+      <w:r>
+        <w:t>.</w:t>
+      </w:r>
+      <w:r>
+        <w:t xml:space="preserve"> </w:t>
+      </w:r>
+      <w:r>
+        <w:t>C</w:t>
+      </w:r>
+      <w:r>
+        <w:t>ada clase contiene un método que realiza la acción descrita anteriormente.</w:t>
       </w:r>
     </w:p>
     <w:p/>
@@ -1065,25 +1380,49 @@
     </w:p>
     <w:p>
       <w:r>
-        <w:t>En primer lugar, queremos destacar la utilidad del algoritmo de evolución diferencial, pues tras realizar la implementación del código hemos podido observar que los resultados son realmente buenos, y la optimización que realiza el algoritmo a pesar de no ser del 100% es realmente óptima.</w:t>
-      </w:r>
-    </w:p>
-    <w:p>
-      <w:r>
-        <w:t xml:space="preserve">Por otro lado, como observación de la práctica y al ser la primera vez que se realiza esta asignatura en la Universidad Politécnica de Madrid creemos que es bastante útil, nos ha parecido muy enriquecedora, </w:t>
-      </w:r>
-      <w:r>
-        <w:t xml:space="preserve">no tan solo en el ámbito de la Optimización Heurística en el cual entraremos en unos instantes, si no también a la hora de implementar código y de trabajar con distintas herramientas. </w:t>
-      </w:r>
-    </w:p>
-    <w:p>
-      <w:r>
-        <w:t>Al igual que muchos otros alumnos, era la primera vez que algunos integrantes de nuestro grupo utilizábamos Python, por lo que hemos tenido que empaparnos y aprender un lenguaje nuevo, lo que nos ha resultado muy útil y nos servirá también para un futuro. Por otro lado, hemos aprendido la utilización de herramientas como Anaconda, la cual también era desconocida para nosotros.</w:t>
-      </w:r>
-    </w:p>
-    <w:p>
-      <w:r>
-        <w:t>En cuanto a la práctica, nos ha servido para profundizar en el método de optimización de la evolución diferencial, y hemos afianzado los conocimientos y puesto en práctica estos mismos, por otro lado, nos da un poco de pena la diferencia de conocimiento en estos momentos en comparación con el algoritmo de evolución genética, pero suponemos que es algo normal y que ya depende del interés de cada alumno profundizar también en el método que no le ha tocado en la práctica.</w:t>
+        <w:t>En primer lugar, queremos destacar la utilidad del algoritmo de evolución diferencial pues tras realizar la implementación del código hemos podido observar que los resultados son realmente buenos y la optimización que realiza el algoritmo a pesar de no ser del 100% es realmente óptima.</w:t>
+      </w:r>
+    </w:p>
+    <w:p>
+      <w:r>
+        <w:t>Por otro lado, como observación de la práctica y al ser la primera vez que se realiza esta asignatura en la Universidad Politécnica de Madrid creemos que es bastante útil</w:t>
+      </w:r>
+      <w:r>
+        <w:t xml:space="preserve">. Además, </w:t>
+      </w:r>
+      <w:r>
+        <w:t xml:space="preserve">nos ha parecido muy enriquecedora, </w:t>
+      </w:r>
+      <w:r>
+        <w:t>no tan solo en el ámbito de la Optimización Heurística en el cu</w:t>
+      </w:r>
+      <w:r>
+        <w:t>á</w:t>
+      </w:r>
+      <w:r>
+        <w:t xml:space="preserve">l entraremos en unos instantes, </w:t>
+      </w:r>
+      <w:r>
+        <w:t>sino</w:t>
+      </w:r>
+      <w:r>
+        <w:t xml:space="preserve"> también a la hora de implementar código y de trabajar con distintas herramientas. </w:t>
+      </w:r>
+    </w:p>
+    <w:p>
+      <w:r>
+        <w:t>Al igual que muchos otros alumnos, era la primera vez que algunos integrantes de nuestro grupo utilizábamos Python por lo que hemos tenido que empaparnos y aprender un lenguaje nuevo, lo que nos ha resultado muy útil y nos servirá también para un futuro. Por otro lado, hemos aprendido la utilización de herramientas como Anaconda, la cual también era desconocida para nosotros.</w:t>
+      </w:r>
+    </w:p>
+    <w:p>
+      <w:r>
+        <w:t>En cuanto a la práctica, nos ha servido para profundizar en el método de optimización de la evolución diferencial y hemos afianzado los conocimientos y puesto en práctica estos mismos</w:t>
+      </w:r>
+      <w:r>
+        <w:t>. P</w:t>
+      </w:r>
+      <w:r>
+        <w:t>or otro lado, nos da un poco de pena la diferencia de conocimiento en estos momentos en comparación con el algoritmo de evolución genética, pero suponemos que es algo normal y que ya depende del interés de cada alumno profundizar también en el método que no le ha tocado en la práctica.</w:t>
       </w:r>
     </w:p>
     <w:p/>

</xml_diff>

<commit_message>
Memoria actualizada y creo que bien
</commit_message>
<xml_diff>
--- a/Memoria.docx
+++ b/Memoria.docx
@@ -204,61 +204,73 @@
           <w:sz w:val="24"/>
           <w:szCs w:val="24"/>
         </w:rPr>
-        <w:t xml:space="preserve">Daniel </w:t>
+        <w:t>-</w:t>
       </w:r>
       <w:r>
         <w:rPr>
           <w:sz w:val="24"/>
           <w:szCs w:val="24"/>
         </w:rPr>
-        <w:t>Tomás Sánchez</w:t>
-      </w:r>
-    </w:p>
-    <w:p>
-      <w:pPr>
+        <w:t xml:space="preserve">Daniel </w:t>
+      </w:r>
+      <w:r>
         <w:rPr>
           <w:sz w:val="24"/>
           <w:szCs w:val="24"/>
         </w:rPr>
-      </w:pPr>
-      <w:r>
+        <w:t>Tomás Sánchez</w:t>
+      </w:r>
+    </w:p>
+    <w:p>
+      <w:pPr>
         <w:rPr>
           <w:sz w:val="24"/>
           <w:szCs w:val="24"/>
         </w:rPr>
-        <w:t>Aarón</w:t>
-      </w:r>
+      </w:pPr>
       <w:r>
         <w:rPr>
           <w:sz w:val="24"/>
           <w:szCs w:val="24"/>
         </w:rPr>
-        <w:t xml:space="preserve"> Cabero Blanco</w:t>
-      </w:r>
-    </w:p>
-    <w:p>
-      <w:pPr>
+        <w:t>-</w:t>
+      </w:r>
+      <w:r>
         <w:rPr>
           <w:sz w:val="24"/>
           <w:szCs w:val="24"/>
         </w:rPr>
-      </w:pPr>
+        <w:t>Aarón</w:t>
+      </w:r>
       <w:r>
         <w:rPr>
           <w:sz w:val="24"/>
           <w:szCs w:val="24"/>
         </w:rPr>
-        <w:t xml:space="preserve">Pablo Bautista </w:t>
-      </w:r>
-      <w:proofErr w:type="spellStart"/>
-      <w:r>
+        <w:t xml:space="preserve"> Cabero Blanco</w:t>
+      </w:r>
+    </w:p>
+    <w:p>
+      <w:pPr>
         <w:rPr>
           <w:sz w:val="24"/>
           <w:szCs w:val="24"/>
         </w:rPr>
-        <w:t>Frias</w:t>
-      </w:r>
-      <w:proofErr w:type="spellEnd"/>
+      </w:pPr>
+      <w:r>
+        <w:rPr>
+          <w:sz w:val="24"/>
+          <w:szCs w:val="24"/>
+        </w:rPr>
+        <w:t>-</w:t>
+      </w:r>
+      <w:r>
+        <w:rPr>
+          <w:sz w:val="24"/>
+          <w:szCs w:val="24"/>
+        </w:rPr>
+        <w:t>Pablo Bautista Frias</w:t>
+      </w:r>
       <w:r>
         <w:rPr>
           <w:sz w:val="24"/>
@@ -453,12 +465,16 @@
           <w:numId w:val="3"/>
         </w:numPr>
         <w:rPr>
+          <w:b/>
+          <w:bCs/>
           <w:sz w:val="28"/>
           <w:szCs w:val="28"/>
         </w:rPr>
       </w:pPr>
       <w:r>
         <w:rPr>
+          <w:b/>
+          <w:bCs/>
           <w:sz w:val="28"/>
           <w:szCs w:val="28"/>
         </w:rPr>
@@ -504,7 +520,17 @@
         </w:numPr>
       </w:pPr>
       <w:r>
-        <w:t xml:space="preserve">Mutación: En el caso de la mutación se utilizará la estrategia de/rand/1, en la </w:t>
+        <w:t xml:space="preserve">Mutación: En el caso de la mutación se utilizará la estrategia </w:t>
+      </w:r>
+      <w:r>
+        <w:rPr>
+          <w:i/>
+          <w:iCs/>
+        </w:rPr>
+        <w:t>de/rand/1</w:t>
+      </w:r>
+      <w:r>
+        <w:t xml:space="preserve">, en la </w:t>
       </w:r>
       <w:r>
         <w:t>que</w:t>
@@ -513,7 +539,16 @@
         <w:t xml:space="preserve"> se escogen tres vectores de forma aleatoria y diferentes entre sí</w:t>
       </w:r>
       <w:r>
-        <w:t xml:space="preserve"> y, posteriormente </w:t>
+        <w:t xml:space="preserve"> y,</w:t>
+      </w:r>
+      <w:r>
+        <w:t xml:space="preserve"> posteriormente</w:t>
+      </w:r>
+      <w:r>
+        <w:t>,</w:t>
+      </w:r>
+      <w:r>
+        <w:t xml:space="preserve"> </w:t>
       </w:r>
       <w:r>
         <w:t>mediante una operación aritmética</w:t>
@@ -534,12 +569,16 @@
           <w:numId w:val="3"/>
         </w:numPr>
         <w:rPr>
+          <w:b/>
+          <w:bCs/>
           <w:sz w:val="28"/>
           <w:szCs w:val="28"/>
         </w:rPr>
       </w:pPr>
       <w:r>
         <w:rPr>
+          <w:b/>
+          <w:bCs/>
           <w:sz w:val="28"/>
           <w:szCs w:val="28"/>
         </w:rPr>
@@ -564,12 +603,64 @@
         <w:t>durante un número concreto de iteraciones para los diferentes componentes de la población</w:t>
       </w:r>
       <w:r>
-        <w:t>: Selección, mutación, recombinación, reemplazo.</w:t>
-      </w:r>
-    </w:p>
-    <w:p>
-      <w:r>
-        <w:rPr>
+        <w:t xml:space="preserve">: </w:t>
+      </w:r>
+      <w:r>
+        <w:rPr>
+          <w:i/>
+          <w:iCs/>
+        </w:rPr>
+        <w:t>s</w:t>
+      </w:r>
+      <w:r>
+        <w:rPr>
+          <w:i/>
+          <w:iCs/>
+        </w:rPr>
+        <w:t>elección,</w:t>
+      </w:r>
+      <w:r>
+        <w:t xml:space="preserve"> </w:t>
+      </w:r>
+      <w:r>
+        <w:rPr>
+          <w:i/>
+          <w:iCs/>
+        </w:rPr>
+        <w:t>mutación, recombinación</w:t>
+      </w:r>
+      <w:r>
+        <w:rPr>
+          <w:i/>
+          <w:iCs/>
+        </w:rPr>
+        <w:t xml:space="preserve"> </w:t>
+      </w:r>
+      <w:r>
+        <w:t>y</w:t>
+      </w:r>
+      <w:r>
+        <w:rPr>
+          <w:i/>
+          <w:iCs/>
+        </w:rPr>
+        <w:t xml:space="preserve"> reemplazo</w:t>
+      </w:r>
+      <w:r>
+        <w:t>.</w:t>
+      </w:r>
+      <w:r>
+        <w:t xml:space="preserve"> Este último se realizará tras haber iterado toda la población de soluciones</w:t>
+      </w:r>
+      <w:r>
+        <w:t>.</w:t>
+      </w:r>
+    </w:p>
+    <w:p>
+      <w:r>
+        <w:rPr>
+          <w:b/>
+          <w:bCs/>
           <w:u w:val="single"/>
         </w:rPr>
         <w:t>Selección</w:t>
@@ -578,18 +669,59 @@
         <w:t xml:space="preserve">: </w:t>
       </w:r>
       <w:r>
-        <w:t>Para este proceso se escogerán 3 vectores seleccionados de forma aleatoria entre toda la población. Estos vectores, que a partir de ahora denominaremos donantes, deberán ser diferentes entre si y, además, diferentes del vector target con el que vamos a trabajar.</w:t>
-      </w:r>
-    </w:p>
-    <w:p>
-      <w:r>
-        <w:rPr>
+        <w:t>p</w:t>
+      </w:r>
+      <w:r>
+        <w:t xml:space="preserve">ara este proceso se escogerán 3 vectores seleccionados de forma aleatoria entre toda la población. Estos vectores, que a partir de ahora denominaremos </w:t>
+      </w:r>
+      <w:r>
+        <w:rPr>
+          <w:i/>
+          <w:iCs/>
+        </w:rPr>
+        <w:t>donantes</w:t>
+      </w:r>
+      <w:r>
+        <w:t xml:space="preserve">, deberán ser diferentes entre si y, además, diferentes del vector </w:t>
+      </w:r>
+      <w:r>
+        <w:rPr>
+          <w:i/>
+          <w:iCs/>
+        </w:rPr>
+        <w:t>target</w:t>
+      </w:r>
+      <w:r>
+        <w:t xml:space="preserve"> con el que vamos a trabajar.</w:t>
+      </w:r>
+    </w:p>
+    <w:p>
+      <w:r>
+        <w:rPr>
+          <w:b/>
+          <w:bCs/>
           <w:u w:val="single"/>
         </w:rPr>
         <w:t>Mutación</w:t>
       </w:r>
       <w:r>
-        <w:t xml:space="preserve">: En nuestro caso, tal y como hemos mencionado en la introducción, la mutación se realizará mediante la estrategia de/rand/1, </w:t>
+        <w:t xml:space="preserve">: </w:t>
+      </w:r>
+      <w:r>
+        <w:t>e</w:t>
+      </w:r>
+      <w:r>
+        <w:t xml:space="preserve">n nuestro caso, tal y como hemos mencionado en la introducción, la mutación se realizará mediante la estrategia </w:t>
+      </w:r>
+      <w:r>
+        <w:rPr>
+          <w:i/>
+          <w:iCs/>
+        </w:rPr>
+        <w:t>de/rand/1</w:t>
+      </w:r>
+      <w:r>
+        <w:t xml:space="preserve">, </w:t>
       </w:r>
       <w:r>
         <w:t>en la cual, m</w:t>
@@ -598,7 +730,14 @@
         <w:t>ediante los</w:t>
       </w:r>
       <w:r>
-        <w:t xml:space="preserve"> donantes</w:t>
+        <w:t xml:space="preserve"> </w:t>
+      </w:r>
+      <w:r>
+        <w:rPr>
+          <w:i/>
+          <w:iCs/>
+        </w:rPr>
+        <w:t>donantes</w:t>
       </w:r>
       <w:r>
         <w:t xml:space="preserve"> elegidos aleatoriamente, se realiza la operación:</w:t>
@@ -799,6 +938,8 @@
       <w:r>
         <w:rPr>
           <w:rFonts w:eastAsiaTheme="minorEastAsia"/>
+          <w:b/>
+          <w:bCs/>
           <w:u w:val="single"/>
         </w:rPr>
         <w:t>Recombinación</w:t>
@@ -813,7 +954,19 @@
         <w:rPr>
           <w:rFonts w:eastAsiaTheme="minorEastAsia"/>
         </w:rPr>
-        <w:t xml:space="preserve"> Realizaremos</w:t>
+        <w:t xml:space="preserve"> </w:t>
+      </w:r>
+      <w:r>
+        <w:rPr>
+          <w:rFonts w:eastAsiaTheme="minorEastAsia"/>
+        </w:rPr>
+        <w:t>r</w:t>
+      </w:r>
+      <w:r>
+        <w:rPr>
+          <w:rFonts w:eastAsiaTheme="minorEastAsia"/>
+        </w:rPr>
+        <w:t>ealizaremos</w:t>
       </w:r>
       <w:r>
         <w:rPr>
@@ -831,7 +984,47 @@
         <w:rPr>
           <w:rFonts w:eastAsiaTheme="minorEastAsia"/>
         </w:rPr>
-        <w:t>ara ello necesitaremos el vector resultado de la mutación y el vector target que teníamos e</w:t>
+        <w:t>ara ello necesitaremos el vector resultado de la mutación</w:t>
+      </w:r>
+      <w:r>
+        <w:rPr>
+          <w:rFonts w:eastAsiaTheme="minorEastAsia"/>
+        </w:rPr>
+        <w:t xml:space="preserve">, el </w:t>
+      </w:r>
+      <w:r>
+        <w:rPr>
+          <w:rFonts w:eastAsiaTheme="minorEastAsia"/>
+          <w:i/>
+          <w:iCs/>
+        </w:rPr>
+        <w:t>mutante</w:t>
+      </w:r>
+      <w:r>
+        <w:rPr>
+          <w:rFonts w:eastAsiaTheme="minorEastAsia"/>
+        </w:rPr>
+        <w:t>, y</w:t>
+      </w:r>
+      <w:r>
+        <w:rPr>
+          <w:rFonts w:eastAsiaTheme="minorEastAsia"/>
+        </w:rPr>
+        <w:t xml:space="preserve"> el vector </w:t>
+      </w:r>
+      <w:r>
+        <w:rPr>
+          <w:rFonts w:eastAsiaTheme="minorEastAsia"/>
+          <w:i/>
+          <w:iCs/>
+        </w:rPr>
+        <w:t>target</w:t>
+      </w:r>
+      <w:r>
+        <w:rPr>
+          <w:rFonts w:eastAsiaTheme="minorEastAsia"/>
+        </w:rPr>
+        <w:t xml:space="preserve"> que teníamos e</w:t>
       </w:r>
       <w:r>
         <w:rPr>
@@ -849,20 +1042,80 @@
         <w:rPr>
           <w:rFonts w:eastAsiaTheme="minorEastAsia"/>
         </w:rPr>
-        <w:t>También se contará con dos variables enteras, las cuales cumplen la siguiente función:</w:t>
-      </w:r>
-    </w:p>
-    <w:p>
-      <w:pPr>
-        <w:rPr>
-          <w:rFonts w:eastAsiaTheme="minorEastAsia"/>
-        </w:rPr>
-      </w:pPr>
-      <w:r>
-        <w:rPr>
-          <w:rFonts w:eastAsiaTheme="minorEastAsia"/>
-        </w:rPr>
-        <w:t>J: Nos indicará la posición inicial del vector target</w:t>
+        <w:t>La recombinación de ambos genomas dará</w:t>
+      </w:r>
+      <w:r>
+        <w:rPr>
+          <w:rFonts w:eastAsiaTheme="minorEastAsia"/>
+        </w:rPr>
+        <w:t xml:space="preserve"> el vector que denominaremos </w:t>
+      </w:r>
+      <w:r>
+        <w:rPr>
+          <w:rFonts w:eastAsiaTheme="minorEastAsia"/>
+          <w:i/>
+          <w:iCs/>
+        </w:rPr>
+        <w:t xml:space="preserve">candidato. </w:t>
+      </w:r>
+      <w:r>
+        <w:rPr>
+          <w:rFonts w:eastAsiaTheme="minorEastAsia"/>
+        </w:rPr>
+        <w:t>También se contará con dos variables</w:t>
+      </w:r>
+      <w:r>
+        <w:rPr>
+          <w:rFonts w:eastAsiaTheme="minorEastAsia"/>
+        </w:rPr>
+        <w:t xml:space="preserve"> (una entera y una real)</w:t>
+      </w:r>
+      <w:r>
+        <w:rPr>
+          <w:rFonts w:eastAsiaTheme="minorEastAsia"/>
+        </w:rPr>
+        <w:t>, las cuales cumplen la siguiente función:</w:t>
+      </w:r>
+    </w:p>
+    <w:p>
+      <w:pPr>
+        <w:rPr>
+          <w:rFonts w:eastAsiaTheme="minorEastAsia"/>
+        </w:rPr>
+      </w:pPr>
+      <w:r>
+        <w:rPr>
+          <w:rFonts w:eastAsiaTheme="minorEastAsia"/>
+          <w:b/>
+          <w:bCs/>
+        </w:rPr>
+        <w:t>J</w:t>
+      </w:r>
+      <w:r>
+        <w:rPr>
+          <w:rFonts w:eastAsiaTheme="minorEastAsia"/>
+        </w:rPr>
+        <w:t xml:space="preserve">: </w:t>
+      </w:r>
+      <w:r>
+        <w:rPr>
+          <w:rFonts w:eastAsiaTheme="minorEastAsia"/>
+        </w:rPr>
+        <w:t>n</w:t>
+      </w:r>
+      <w:r>
+        <w:rPr>
+          <w:rFonts w:eastAsiaTheme="minorEastAsia"/>
+        </w:rPr>
+        <w:t xml:space="preserve">os indicará la posición inicial del vector </w:t>
+      </w:r>
+      <w:r>
+        <w:rPr>
+          <w:rFonts w:eastAsiaTheme="minorEastAsia"/>
+          <w:i/>
+          <w:iCs/>
+        </w:rPr>
+        <w:t>target</w:t>
       </w:r>
       <w:r>
         <w:rPr>
@@ -876,18 +1129,44 @@
         </w:rPr>
         <w:t>a partir de la cual tenemos que empezar a sustituir por el vector resultado de la mutación</w:t>
       </w:r>
-    </w:p>
-    <w:p>
-      <w:pPr>
-        <w:rPr>
-          <w:rFonts w:eastAsiaTheme="minorEastAsia"/>
-        </w:rPr>
-      </w:pPr>
-      <w:r>
-        <w:rPr>
-          <w:rFonts w:eastAsiaTheme="minorEastAsia"/>
-        </w:rPr>
-        <w:t>CR: Será el criterio de parada para la recombinación</w:t>
+      <w:r>
+        <w:rPr>
+          <w:rFonts w:eastAsiaTheme="minorEastAsia"/>
+        </w:rPr>
+        <w:t>.</w:t>
+      </w:r>
+    </w:p>
+    <w:p>
+      <w:pPr>
+        <w:rPr>
+          <w:rFonts w:eastAsiaTheme="minorEastAsia"/>
+        </w:rPr>
+      </w:pPr>
+      <w:r>
+        <w:rPr>
+          <w:rFonts w:eastAsiaTheme="minorEastAsia"/>
+          <w:b/>
+          <w:bCs/>
+        </w:rPr>
+        <w:t>CR</w:t>
+      </w:r>
+      <w:r>
+        <w:rPr>
+          <w:rFonts w:eastAsiaTheme="minorEastAsia"/>
+        </w:rPr>
+        <w:t xml:space="preserve">: </w:t>
+      </w:r>
+      <w:r>
+        <w:rPr>
+          <w:rFonts w:eastAsiaTheme="minorEastAsia"/>
+        </w:rPr>
+        <w:t>s</w:t>
+      </w:r>
+      <w:r>
+        <w:rPr>
+          <w:rFonts w:eastAsiaTheme="minorEastAsia"/>
+        </w:rPr>
+        <w:t>erá el criterio de parada para la recombinación</w:t>
       </w:r>
       <w:r>
         <w:rPr>
@@ -931,22 +1210,123 @@
       <w:r>
         <w:rPr>
           <w:rFonts w:eastAsiaTheme="minorEastAsia"/>
+          <w:b/>
+          <w:bCs/>
           <w:u w:val="single"/>
         </w:rPr>
-        <w:lastRenderedPageBreak/>
         <w:t>Reemplazo</w:t>
       </w:r>
       <w:r>
         <w:rPr>
           <w:rFonts w:eastAsiaTheme="minorEastAsia"/>
         </w:rPr>
-        <w:t xml:space="preserve">: Para realizar el reemplazo, se compara el fitness del vector obtenido tras realizar la recombinación y el fitness de nuestro vector target. </w:t>
-      </w:r>
-      <w:r>
-        <w:rPr>
-          <w:rFonts w:eastAsiaTheme="minorEastAsia"/>
-        </w:rPr>
-        <w:t>En caso de que el nuevo vector tenga un mejor fitness (calidad de la solución) que el target, este será reemplazado por el nuevo para así mejorar la población.</w:t>
+        <w:t xml:space="preserve">: </w:t>
+      </w:r>
+      <w:r>
+        <w:rPr>
+          <w:rFonts w:eastAsiaTheme="minorEastAsia"/>
+        </w:rPr>
+        <w:t>p</w:t>
+      </w:r>
+      <w:r>
+        <w:rPr>
+          <w:rFonts w:eastAsiaTheme="minorEastAsia"/>
+        </w:rPr>
+        <w:t xml:space="preserve">ara realizar el reemplazo, se compara el </w:t>
+      </w:r>
+      <w:r>
+        <w:rPr>
+          <w:rFonts w:eastAsiaTheme="minorEastAsia"/>
+          <w:i/>
+          <w:iCs/>
+        </w:rPr>
+        <w:t>fitness</w:t>
+      </w:r>
+      <w:r>
+        <w:rPr>
+          <w:rFonts w:eastAsiaTheme="minorEastAsia"/>
+        </w:rPr>
+        <w:t xml:space="preserve"> de</w:t>
+      </w:r>
+      <w:r>
+        <w:rPr>
+          <w:rFonts w:eastAsiaTheme="minorEastAsia"/>
+        </w:rPr>
+        <w:t xml:space="preserve"> cada genoma (</w:t>
+      </w:r>
+      <w:r>
+        <w:rPr>
+          <w:rFonts w:eastAsiaTheme="minorEastAsia"/>
+          <w:i/>
+          <w:iCs/>
+        </w:rPr>
+        <w:t>target</w:t>
+      </w:r>
+      <w:r>
+        <w:rPr>
+          <w:rFonts w:eastAsiaTheme="minorEastAsia"/>
+        </w:rPr>
+        <w:t xml:space="preserve">) presente en la población actual con el </w:t>
+      </w:r>
+      <w:r>
+        <w:rPr>
+          <w:rFonts w:eastAsiaTheme="minorEastAsia"/>
+          <w:i/>
+          <w:iCs/>
+        </w:rPr>
+        <w:t>candidato</w:t>
+      </w:r>
+      <w:r>
+        <w:rPr>
+          <w:rFonts w:eastAsiaTheme="minorEastAsia"/>
+        </w:rPr>
+        <w:t xml:space="preserve"> obtenido tras realizar la recombinación. </w:t>
+      </w:r>
+      <w:r>
+        <w:rPr>
+          <w:rFonts w:eastAsiaTheme="minorEastAsia"/>
+        </w:rPr>
+        <w:t xml:space="preserve">En caso de que el </w:t>
+      </w:r>
+      <w:r>
+        <w:rPr>
+          <w:rFonts w:eastAsiaTheme="minorEastAsia"/>
+        </w:rPr>
+        <w:t>candidato</w:t>
+      </w:r>
+      <w:r>
+        <w:rPr>
+          <w:rFonts w:eastAsiaTheme="minorEastAsia"/>
+        </w:rPr>
+        <w:t xml:space="preserve"> tenga un mejor </w:t>
+      </w:r>
+      <w:r>
+        <w:rPr>
+          <w:rFonts w:eastAsiaTheme="minorEastAsia"/>
+          <w:i/>
+          <w:iCs/>
+        </w:rPr>
+        <w:t>fitness</w:t>
+      </w:r>
+      <w:r>
+        <w:rPr>
+          <w:rFonts w:eastAsiaTheme="minorEastAsia"/>
+        </w:rPr>
+        <w:t xml:space="preserve"> (calidad de la solución) que el </w:t>
+      </w:r>
+      <w:r>
+        <w:rPr>
+          <w:rFonts w:eastAsiaTheme="minorEastAsia"/>
+          <w:i/>
+          <w:iCs/>
+        </w:rPr>
+        <w:t>target</w:t>
+      </w:r>
+      <w:r>
+        <w:rPr>
+          <w:rFonts w:eastAsiaTheme="minorEastAsia"/>
+        </w:rPr>
+        <w:t>, este será reemplazado por el nuevo para así mejorar la población.</w:t>
       </w:r>
     </w:p>
     <w:p>
@@ -957,12 +1337,16 @@
           <w:numId w:val="3"/>
         </w:numPr>
         <w:rPr>
+          <w:b/>
+          <w:bCs/>
           <w:sz w:val="28"/>
           <w:szCs w:val="28"/>
         </w:rPr>
       </w:pPr>
       <w:r>
         <w:rPr>
+          <w:b/>
+          <w:bCs/>
           <w:sz w:val="28"/>
           <w:szCs w:val="28"/>
         </w:rPr>
@@ -987,13 +1371,21 @@
           <w:numId w:val="4"/>
         </w:numPr>
       </w:pPr>
-      <w:proofErr w:type="spellStart"/>
-      <w:r>
-        <w:t>minfun</w:t>
-      </w:r>
-      <w:proofErr w:type="spellEnd"/>
-      <w:r>
-        <w:t>: Será utilizado para calcular el fitness de los genomas</w:t>
+      <w:r>
+        <w:t xml:space="preserve">minfun: Será utilizado para calcular el </w:t>
+      </w:r>
+      <w:r>
+        <w:rPr>
+          <w:i/>
+          <w:iCs/>
+        </w:rPr>
+        <w:t>fitness</w:t>
+      </w:r>
+      <w:r>
+        <w:t xml:space="preserve"> de los genomas</w:t>
+      </w:r>
+      <w:r>
+        <w:t>.</w:t>
       </w:r>
     </w:p>
     <w:p>
@@ -1004,13 +1396,11 @@
           <w:numId w:val="4"/>
         </w:numPr>
       </w:pPr>
-      <w:proofErr w:type="spellStart"/>
-      <w:r>
-        <w:t>bounds</w:t>
-      </w:r>
-      <w:proofErr w:type="spellEnd"/>
-      <w:r>
-        <w:t>: Contiene el mínimo y máximo valor que puede tener cada variable para ser una solución candidata</w:t>
+      <w:r>
+        <w:t>bounds: Contiene el mínimo y máximo valor que puede tener cada variable para ser una solución candidata</w:t>
+      </w:r>
+      <w:r>
+        <w:t>.</w:t>
       </w:r>
     </w:p>
     <w:p>
@@ -1021,19 +1411,20 @@
           <w:numId w:val="4"/>
         </w:numPr>
       </w:pPr>
-      <w:proofErr w:type="spellStart"/>
-      <w:r>
-        <w:t>p_size</w:t>
-      </w:r>
-      <w:proofErr w:type="spellEnd"/>
-      <w:r>
-        <w:t xml:space="preserve">: </w:t>
+      <w:r>
+        <w:t xml:space="preserve">p_size: </w:t>
       </w:r>
       <w:r>
         <w:t>E</w:t>
       </w:r>
       <w:r>
-        <w:t>s el tamaño máximo de nuestra población.</w:t>
+        <w:t>s el tamañ</w:t>
+      </w:r>
+      <w:r>
+        <w:t>o (número de individuos)</w:t>
+      </w:r>
+      <w:r>
+        <w:t xml:space="preserve"> de nuestra población.</w:t>
       </w:r>
     </w:p>
     <w:p>
@@ -1044,29 +1435,19 @@
           <w:numId w:val="4"/>
         </w:numPr>
       </w:pPr>
-      <w:proofErr w:type="spellStart"/>
-      <w:r>
-        <w:t>bestGenome</w:t>
-      </w:r>
-      <w:proofErr w:type="spellEnd"/>
-      <w:r>
-        <w:t>: Es el mejor individuo de la población.</w:t>
-      </w:r>
-    </w:p>
-    <w:p>
-      <w:r>
-        <w:t>Esta clase contiene el método “–</w:t>
-      </w:r>
-      <w:proofErr w:type="spellStart"/>
-      <w:r>
-        <w:t>init</w:t>
-      </w:r>
-      <w:proofErr w:type="spellEnd"/>
-      <w:r>
-        <w:t xml:space="preserve">—“ </w:t>
-      </w:r>
-      <w:r>
-        <w:t xml:space="preserve">que </w:t>
+      <w:r>
+        <w:t>bestGenome: Es el mejor individuo de la población.</w:t>
+      </w:r>
+    </w:p>
+    <w:p>
+      <w:r>
+        <w:t>Esta clase contiene el método “–init</w:t>
+      </w:r>
+      <w:r>
+        <w:t>—“que</w:t>
+      </w:r>
+      <w:r>
+        <w:t xml:space="preserve"> </w:t>
       </w:r>
       <w:r>
         <w:t>será usado para inicializar los atributos de la clase</w:t>
@@ -1090,35 +1471,27 @@
         <w:t xml:space="preserve"> y devolverá una solución óptima de la población.</w:t>
       </w:r>
       <w:r>
-        <w:t xml:space="preserve"> Por último, hay un método denominado “</w:t>
-      </w:r>
-      <w:proofErr w:type="spellStart"/>
-      <w:r>
-        <w:t>best</w:t>
-      </w:r>
-      <w:proofErr w:type="spellEnd"/>
-      <w:r>
-        <w:t>” que, tras acabar el método “run”, devolverá el mejor individuo de toda la población.</w:t>
+        <w:t xml:space="preserve"> Por último, hay un método denominado “best” que, tras acabar el método “run”, devolverá el mejor individuo de toda la </w:t>
+      </w:r>
+      <w:r>
+        <w:t>población, aunque puede ser llamado en cualquier instante con el fin de saber cuál es el mejor genoma presente en la población.</w:t>
       </w:r>
     </w:p>
     <w:p/>
     <w:p>
-      <w:proofErr w:type="spellStart"/>
-      <w:r>
+      <w:r>
+        <w:t xml:space="preserve">Genome: </w:t>
+      </w:r>
+      <w:r>
+        <w:t xml:space="preserve">Nuestra clase </w:t>
+      </w:r>
+      <w:r>
+        <w:rPr>
+          <w:i/>
+          <w:iCs/>
+        </w:rPr>
         <w:t>Genome</w:t>
       </w:r>
-      <w:proofErr w:type="spellEnd"/>
-      <w:r>
-        <w:t xml:space="preserve">: </w:t>
-      </w:r>
-      <w:r>
-        <w:t xml:space="preserve">Nuestra clase </w:t>
-      </w:r>
-      <w:proofErr w:type="spellStart"/>
-      <w:r>
-        <w:t>Genome</w:t>
-      </w:r>
-      <w:proofErr w:type="spellEnd"/>
       <w:r>
         <w:t xml:space="preserve"> está compuesta por los siguientes atributos:</w:t>
       </w:r>
@@ -1140,11 +1513,13 @@
       <w:r>
         <w:t xml:space="preserve">n el cual se encuentran distintos valores, siempre dentro de los parámetros aportados por </w:t>
       </w:r>
-      <w:proofErr w:type="spellStart"/>
-      <w:r>
+      <w:r>
+        <w:rPr>
+          <w:i/>
+          <w:iCs/>
+        </w:rPr>
         <w:t>bounds</w:t>
       </w:r>
-      <w:proofErr w:type="spellEnd"/>
       <w:r>
         <w:t>.</w:t>
       </w:r>
@@ -1166,30 +1541,29 @@
       <w:r>
         <w:t xml:space="preserve">l cual determina qué tan adecuada es la solución de nuestro </w:t>
       </w:r>
-      <w:proofErr w:type="spellStart"/>
-      <w:r>
+      <w:r>
+        <w:rPr>
+          <w:i/>
+          <w:iCs/>
+        </w:rPr>
         <w:t>Genome</w:t>
       </w:r>
-      <w:proofErr w:type="spellEnd"/>
       <w:r>
         <w:t>.</w:t>
       </w:r>
     </w:p>
     <w:p/>
     <w:p>
-      <w:proofErr w:type="spellStart"/>
-      <w:r>
+      <w:r>
+        <w:t xml:space="preserve">Population: La clase </w:t>
+      </w:r>
+      <w:r>
+        <w:rPr>
+          <w:i/>
+          <w:iCs/>
+        </w:rPr>
         <w:t>Population</w:t>
       </w:r>
-      <w:proofErr w:type="spellEnd"/>
-      <w:r>
-        <w:t xml:space="preserve">: La clase </w:t>
-      </w:r>
-      <w:proofErr w:type="spellStart"/>
-      <w:r>
-        <w:t>Population</w:t>
-      </w:r>
-      <w:proofErr w:type="spellEnd"/>
       <w:r>
         <w:t xml:space="preserve"> </w:t>
       </w:r>
@@ -1205,11 +1579,13 @@
       <w:r>
         <w:t xml:space="preserve"> objetos de la clase </w:t>
       </w:r>
-      <w:proofErr w:type="spellStart"/>
-      <w:r>
+      <w:r>
+        <w:rPr>
+          <w:i/>
+          <w:iCs/>
+        </w:rPr>
         <w:t>Genome</w:t>
       </w:r>
-      <w:proofErr w:type="spellEnd"/>
       <w:r>
         <w:t>.</w:t>
       </w:r>
@@ -1227,13 +1603,8 @@
           <w:numId w:val="4"/>
         </w:numPr>
       </w:pPr>
-      <w:proofErr w:type="spellStart"/>
-      <w:r>
-        <w:t>ascendent_sort</w:t>
-      </w:r>
-      <w:proofErr w:type="spellEnd"/>
-      <w:r>
-        <w:t>: Ordena los genomas que se encuentran dentro de la población de forma ascendente</w:t>
+      <w:r>
+        <w:t>ascendent_sort: Ordena los genomas que se encuentran dentro de la población de forma ascendente</w:t>
       </w:r>
     </w:p>
     <w:p>
@@ -1244,13 +1615,8 @@
           <w:numId w:val="4"/>
         </w:numPr>
       </w:pPr>
-      <w:proofErr w:type="spellStart"/>
-      <w:r>
-        <w:t>descendent_sort</w:t>
-      </w:r>
-      <w:proofErr w:type="spellEnd"/>
-      <w:r>
-        <w:t>: Ordena los genomas que se encuentran dentro de la población de forma descendente</w:t>
+      <w:r>
+        <w:t>descendent_sort: Ordena los genomas que se encuentran dentro de la población de forma descendente</w:t>
       </w:r>
     </w:p>
     <w:p>
@@ -1261,13 +1627,8 @@
           <w:numId w:val="4"/>
         </w:numPr>
       </w:pPr>
-      <w:proofErr w:type="spellStart"/>
-      <w:r>
-        <w:t>add</w:t>
-      </w:r>
-      <w:proofErr w:type="spellEnd"/>
-      <w:r>
-        <w:t>: Añade un nuevo genoma a la población</w:t>
+      <w:r>
+        <w:t>add: Añade un nuevo genoma a la población</w:t>
       </w:r>
     </w:p>
     <w:p>
@@ -1278,13 +1639,8 @@
           <w:numId w:val="4"/>
         </w:numPr>
       </w:pPr>
-      <w:proofErr w:type="spellStart"/>
-      <w:r>
-        <w:t>remove</w:t>
-      </w:r>
-      <w:proofErr w:type="spellEnd"/>
-      <w:r>
-        <w:t>: Elimina un genoma de la población</w:t>
+      <w:r>
+        <w:t>remove: Elimina un genoma de la población</w:t>
       </w:r>
     </w:p>
     <w:p>
@@ -1295,41 +1651,21 @@
           <w:numId w:val="4"/>
         </w:numPr>
       </w:pPr>
-      <w:proofErr w:type="spellStart"/>
-      <w:r>
-        <w:t>replace</w:t>
-      </w:r>
-      <w:proofErr w:type="spellEnd"/>
-      <w:r>
-        <w:t>: Reemplaza un genoma dado por uno de nuestra población</w:t>
+      <w:r>
+        <w:t>replace: Reemplaza un genoma dado por uno de nuestra población</w:t>
       </w:r>
     </w:p>
     <w:p/>
     <w:p>
-      <w:proofErr w:type="spellStart"/>
-      <w:r>
-        <w:lastRenderedPageBreak/>
-        <w:t>AbstractClasses</w:t>
-      </w:r>
-      <w:proofErr w:type="spellEnd"/>
-      <w:r>
-        <w:t>: En esta clase se implementarán las interfaces de las clases</w:t>
-      </w:r>
-      <w:r>
-        <w:t xml:space="preserve"> definidas en “</w:t>
-      </w:r>
-      <w:proofErr w:type="spellStart"/>
-      <w:r>
-        <w:t>ImplementedClasses</w:t>
-      </w:r>
-      <w:proofErr w:type="spellEnd"/>
-      <w:r>
-        <w:t>” que se encuentran a continuación.</w:t>
+      <w:r>
+        <w:t>AbstractClasses: En esta clase se implementarán las interfaces de las clases</w:t>
+      </w:r>
+      <w:r>
+        <w:t xml:space="preserve"> definidas en “ImplementedClasses” que se encuentran a continuación.</w:t>
       </w:r>
     </w:p>
     <w:p/>
     <w:p>
-      <w:proofErr w:type="spellStart"/>
       <w:r>
         <w:t>Impl</w:t>
       </w:r>
@@ -1337,11 +1673,7 @@
         <w:t>e</w:t>
       </w:r>
       <w:r>
-        <w:t>mentedClasses</w:t>
-      </w:r>
-      <w:proofErr w:type="spellEnd"/>
-      <w:r>
-        <w:t>: Aquí podemos encontrar cuatro clases correspondientes a las acciones que realiza el algoritmo descritas en el apartado “Algoritmo de Evolución Diferencial” (selección, mutación, recombinación y reemplazo)</w:t>
+        <w:t>mentedClasses: Aquí podemos encontrar cuatro clases correspondientes a las acciones que realiza el algoritmo descritas en el apartado “Algoritmo de Evolución Diferencial” (selección, mutación, recombinación y reemplazo)</w:t>
       </w:r>
       <w:r>
         <w:t>.</w:t>
@@ -1353,7 +1685,20 @@
         <w:t>C</w:t>
       </w:r>
       <w:r>
-        <w:t>ada clase contiene un método que realiza la acción descrita anteriormente.</w:t>
+        <w:t>ada clase contiene un método</w:t>
+      </w:r>
+      <w:r>
+        <w:t xml:space="preserve"> denominado </w:t>
+      </w:r>
+      <w:r>
+        <w:rPr>
+          <w:i/>
+          <w:iCs/>
+        </w:rPr>
+        <w:t>apply</w:t>
+      </w:r>
+      <w:r>
+        <w:t xml:space="preserve"> que realiza la acción descrita anteriormente.</w:t>
       </w:r>
     </w:p>
     <w:p/>
@@ -1366,12 +1711,16 @@
           <w:numId w:val="3"/>
         </w:numPr>
         <w:rPr>
+          <w:b/>
+          <w:bCs/>
           <w:sz w:val="28"/>
           <w:szCs w:val="28"/>
         </w:rPr>
       </w:pPr>
       <w:r>
         <w:rPr>
+          <w:b/>
+          <w:bCs/>
           <w:sz w:val="28"/>
           <w:szCs w:val="28"/>
         </w:rPr>
@@ -1411,7 +1760,13 @@
     </w:p>
     <w:p>
       <w:r>
-        <w:t>Al igual que muchos otros alumnos, era la primera vez que algunos integrantes de nuestro grupo utilizábamos Python por lo que hemos tenido que empaparnos y aprender un lenguaje nuevo, lo que nos ha resultado muy útil y nos servirá también para un futuro. Por otro lado, hemos aprendido la utilización de herramientas como Anaconda, la cual también era desconocida para nosotros.</w:t>
+        <w:t>Al igual que muchos otros alumnos, era la primera vez que algunos integrantes de nuestro grupo utilizábamos Python por lo que hemos tenido que empaparnos y aprender un lenguaje nuevo, lo que nos ha resultado muy útil y nos servirá también para un futuro. Por otro lado, hemos aprendido la utilización de herramientas como Anaconda</w:t>
+      </w:r>
+      <w:r>
+        <w:t xml:space="preserve"> que </w:t>
+      </w:r>
+      <w:r>
+        <w:t>también era desconocida para nosotros.</w:t>
       </w:r>
     </w:p>
     <w:p>

</xml_diff>